<commit_message>
adding ornamental space video link
</commit_message>
<xml_diff>
--- a/_word/step-by-step-4.docx
+++ b/_word/step-by-step-4.docx
@@ -541,12 +541,20 @@
       <w:r>
         <w:t xml:space="preserve"> </w:t>
       </w:r>
+      <w:hyperlink r:id="rId12" w:history="1">
+        <w:r>
+          <w:rPr>
+            <w:rStyle w:val="Hyperlink"/>
+          </w:rPr>
+          <w:t>https://www.youtube.com/watch?v=TFzywDwT0PM</w:t>
+        </w:r>
+      </w:hyperlink>
       <w:r>
         <w:rPr>
           <w:i/>
           <w:iCs/>
         </w:rPr>
-        <w:t>[coming soon]</w:t>
+        <w:t xml:space="preserve"> </w:t>
       </w:r>
     </w:p>
     <w:p>
@@ -634,7 +642,7 @@
       <w:r>
         <w:t xml:space="preserve"> The baseline grid is a tool that show your how your text lines up on each page, so that you can create what the industry calls “balanced pages”—</w:t>
       </w:r>
-      <w:hyperlink r:id="rId12" w:history="1">
+      <w:hyperlink r:id="rId13" w:history="1">
         <w:r>
           <w:rPr>
             <w:rStyle w:val="Hyperlink"/>
@@ -689,7 +697,7 @@
       <w:r>
         <w:t xml:space="preserve"> configure them to be available to different folks depending on your license. </w:t>
       </w:r>
-      <w:hyperlink r:id="rId13" w:history="1">
+      <w:hyperlink r:id="rId14" w:history="1">
         <w:r>
           <w:rPr>
             <w:rStyle w:val="Hyperlink"/>
@@ -732,7 +740,7 @@
       <w:r>
         <w:t xml:space="preserve">paragraph in every chapter—without needing to add extra styles. </w:t>
       </w:r>
-      <w:hyperlink r:id="rId14" w:history="1">
+      <w:hyperlink r:id="rId15" w:history="1">
         <w:r>
           <w:rPr>
             <w:rStyle w:val="Hyperlink"/>
@@ -758,7 +766,7 @@
       <w:r>
         <w:t xml:space="preserve"> As you start using the “Limit these changes” menu (see the previous paragraph), it can get tricky to know exactly what design are applied to each paragraph. </w:t>
       </w:r>
-      <w:hyperlink r:id="rId15" w:history="1">
+      <w:hyperlink r:id="rId16" w:history="1">
         <w:r>
           <w:rPr>
             <w:rStyle w:val="Hyperlink"/>
@@ -777,7 +785,7 @@
       <w:r>
         <w:t xml:space="preserve">Next up: </w:t>
       </w:r>
-      <w:hyperlink r:id="rId16" w:history="1">
+      <w:hyperlink r:id="rId17" w:history="1">
         <w:r>
           <w:rPr>
             <w:rStyle w:val="Hyperlink"/>

</xml_diff>